<commit_message>
3rd question is added
</commit_message>
<xml_diff>
--- a/Report.docx
+++ b/Report.docx
@@ -3831,10 +3831,7 @@
         <w:jc w:val="center"/>
       </w:pPr>
       <w:r>
-        <w:t>Figure 1: Phasor diagram of the machine for fundamental harmonic</w:t>
-      </w:r>
-      <w:r>
-        <w:t xml:space="preserve"> of the machine with 22 poles and 24 slots</w:t>
+        <w:t>Figure 1: Phasor diagram of the machine for fundamental harmonic of the machine with 22 poles and 24 slots</w:t>
       </w:r>
     </w:p>
     <w:p>
@@ -3917,16 +3914,7 @@
                 <w:rPr>
                   <w:rFonts w:ascii="Cambria Math" w:cstheme="minorHAnsi"/>
                 </w:rPr>
-                <m:t>0</m:t>
-              </m:r>
-              <m:r>
-                <m:rPr>
-                  <m:sty m:val="p"/>
-                </m:rPr>
-                <w:rPr>
-                  <w:rFonts w:ascii="Cambria Math" w:cstheme="minorHAnsi"/>
-                </w:rPr>
-                <m:t>+1</m:t>
+                <m:t>0+1</m:t>
               </m:r>
               <m:r>
                 <m:rPr>
@@ -4299,13 +4287,7 @@
         <w:rPr>
           <w:rFonts w:eastAsiaTheme="minorEastAsia"/>
         </w:rPr>
-        <w:t>Figure 2:</w:t>
-      </w:r>
-      <w:r>
-        <w:rPr>
-          <w:rFonts w:eastAsiaTheme="minorEastAsia"/>
-        </w:rPr>
-        <w:t xml:space="preserve"> Phasor diagram of</w:t>
+        <w:t>Figure 2: Phasor diagram of</w:t>
       </w:r>
       <w:r>
         <w:rPr>
@@ -4317,10 +4299,7 @@
         <w:t xml:space="preserve"> </w:t>
       </w:r>
       <w:r>
-        <w:t>of</w:t>
-      </w:r>
-      <w:r>
-        <w:t xml:space="preserve"> the machine with 22 poles and 24 slots</w:t>
+        <w:t>of the machine with 22 poles and 24 slots</w:t>
       </w:r>
     </w:p>
     <w:p>
@@ -4411,16 +4390,7 @@
                 <w:rPr>
                   <w:rFonts w:ascii="Cambria Math" w:cstheme="minorHAnsi"/>
                 </w:rPr>
-                <m:t>0</m:t>
-              </m:r>
-              <m:r>
-                <m:rPr>
-                  <m:sty m:val="p"/>
-                </m:rPr>
-                <w:rPr>
-                  <w:rFonts w:ascii="Cambria Math" w:cstheme="minorHAnsi"/>
-                </w:rPr>
-                <m:t>+1</m:t>
+                <m:t>0+1</m:t>
               </m:r>
               <m:r>
                 <m:rPr>
@@ -4846,13 +4816,7 @@
         <w:rPr>
           <w:rFonts w:eastAsiaTheme="minorEastAsia"/>
         </w:rPr>
-        <w:t>Figure 3:</w:t>
-      </w:r>
-      <w:r>
-        <w:rPr>
-          <w:rFonts w:eastAsiaTheme="minorEastAsia"/>
-        </w:rPr>
-        <w:t xml:space="preserve"> Phasor diagram of</w:t>
+        <w:t>Figure 3: Phasor diagram of</w:t>
       </w:r>
       <w:r>
         <w:rPr>
@@ -4879,13 +4843,7 @@
         <w:t xml:space="preserve"> </w:t>
       </w:r>
       <w:r>
-        <w:t>o</w:t>
-      </w:r>
-      <w:r>
-        <w:t>f</w:t>
-      </w:r>
-      <w:r>
-        <w:t xml:space="preserve"> the machine with 22 poles and 24 slots</w:t>
+        <w:t>of the machine with 22 poles and 24 slots</w:t>
       </w:r>
     </w:p>
     <w:p>
@@ -4976,16 +4934,7 @@
                 <w:rPr>
                   <w:rFonts w:ascii="Cambria Math" w:cstheme="minorHAnsi"/>
                 </w:rPr>
-                <m:t>0</m:t>
-              </m:r>
-              <m:r>
-                <m:rPr>
-                  <m:sty m:val="p"/>
-                </m:rPr>
-                <w:rPr>
-                  <w:rFonts w:ascii="Cambria Math" w:cstheme="minorHAnsi"/>
-                </w:rPr>
-                <m:t>+1</m:t>
+                <m:t>0+1</m:t>
               </m:r>
               <m:r>
                 <m:rPr>
@@ -7995,16 +7944,7 @@
     </w:tbl>
     <w:p>
       <w:r>
-        <w:t>Table 2</w:t>
-      </w:r>
-      <w:r>
-        <w:t xml:space="preserve">: Slots, phases and phase angles of the machine with 22 poles </w:t>
-      </w:r>
-      <w:r>
-        <w:t>30</w:t>
-      </w:r>
-      <w:r>
-        <w:t>slots</w:t>
+        <w:t>Table 2: Slots, phases and phase angles of the machine with 22 poles 30slots</w:t>
       </w:r>
     </w:p>
     <w:p>
@@ -8094,13 +8034,7 @@
         <w:jc w:val="center"/>
       </w:pPr>
       <w:r>
-        <w:t>Figure 4:</w:t>
-      </w:r>
-      <w:r>
-        <w:t xml:space="preserve"> Phasor diagram of the machine for fundamental harmonic of the machine with 22 poles and </w:t>
-      </w:r>
-      <w:r>
-        <w:t>30 slots</w:t>
+        <w:t>Figure 4: Phasor diagram of the machine for fundamental harmonic of the machine with 22 poles and 30 slots</w:t>
       </w:r>
     </w:p>
     <w:p>
@@ -8180,16 +8114,7 @@
                 <w:rPr>
                   <w:rFonts w:ascii="Cambria Math" w:cstheme="minorHAnsi"/>
                 </w:rPr>
-                <m:t>0</m:t>
-              </m:r>
-              <m:r>
-                <m:rPr>
-                  <m:sty m:val="p"/>
-                </m:rPr>
-                <w:rPr>
-                  <w:rFonts w:ascii="Cambria Math" w:cstheme="minorHAnsi"/>
-                </w:rPr>
-                <m:t>+1</m:t>
+                <m:t>0+1</m:t>
               </m:r>
               <m:r>
                 <m:rPr>
@@ -8586,19 +8511,7 @@
         <w:rPr>
           <w:rFonts w:eastAsiaTheme="minorEastAsia"/>
         </w:rPr>
-        <w:t xml:space="preserve">                                                          Figure </w:t>
-      </w:r>
-      <w:r>
-        <w:rPr>
-          <w:rFonts w:eastAsiaTheme="minorEastAsia"/>
-        </w:rPr>
-        <w:t>5:</w:t>
-      </w:r>
-      <w:r>
-        <w:rPr>
-          <w:rFonts w:eastAsiaTheme="minorEastAsia"/>
-        </w:rPr>
-        <w:t xml:space="preserve"> Phasor diagram of</w:t>
+        <w:t xml:space="preserve">                                                          Figure 5: Phasor diagram of</w:t>
       </w:r>
       <w:r>
         <w:rPr>
@@ -8625,13 +8538,7 @@
         <w:t xml:space="preserve"> </w:t>
       </w:r>
       <w:r>
-        <w:t xml:space="preserve">of the machine with 22 poles and </w:t>
-      </w:r>
-      <w:r>
-        <w:t>30</w:t>
-      </w:r>
-      <w:r>
-        <w:t xml:space="preserve"> slots</w:t>
+        <w:t>of the machine with 22 poles and 30 slots</w:t>
       </w:r>
     </w:p>
     <w:p>
@@ -8730,16 +8637,7 @@
                 <w:rPr>
                   <w:rFonts w:ascii="Cambria Math" w:cstheme="minorHAnsi"/>
                 </w:rPr>
-                <m:t>0</m:t>
-              </m:r>
-              <m:r>
-                <m:rPr>
-                  <m:sty m:val="p"/>
-                </m:rPr>
-                <w:rPr>
-                  <w:rFonts w:ascii="Cambria Math" w:cstheme="minorHAnsi"/>
-                </w:rPr>
-                <m:t>+1</m:t>
+                <m:t>0+1</m:t>
               </m:r>
               <m:r>
                 <m:rPr>
@@ -9154,19 +9052,7 @@
         <w:rPr>
           <w:rFonts w:eastAsiaTheme="minorEastAsia"/>
         </w:rPr>
-        <w:t xml:space="preserve">Figure </w:t>
-      </w:r>
-      <w:r>
-        <w:rPr>
-          <w:rFonts w:eastAsiaTheme="minorEastAsia"/>
-        </w:rPr>
-        <w:t>6:</w:t>
-      </w:r>
-      <w:r>
-        <w:rPr>
-          <w:rFonts w:eastAsiaTheme="minorEastAsia"/>
-        </w:rPr>
-        <w:t xml:space="preserve"> Phasor diagram of</w:t>
+        <w:t>Figure 6: Phasor diagram of</w:t>
       </w:r>
       <w:r>
         <w:rPr>
@@ -9193,13 +9079,7 @@
         <w:t xml:space="preserve"> </w:t>
       </w:r>
       <w:r>
-        <w:t xml:space="preserve">of the machine with 22 poles and </w:t>
-      </w:r>
-      <w:r>
-        <w:t xml:space="preserve">30 </w:t>
-      </w:r>
-      <w:r>
-        <w:t>slots</w:t>
+        <w:t>of the machine with 22 poles and 30 slots</w:t>
       </w:r>
     </w:p>
     <w:p>
@@ -9851,23 +9731,800 @@
         </w:rPr>
         <w:t xml:space="preserve"> Also first machine windings are close to each other and length of the wires are shorter. This situation concludes with smaller resistance and least copper losses. As a result, second design has lower induced voltage under same conditions and higher copper losses. Thus, it can be said that first design is better.</w:t>
       </w:r>
+    </w:p>
+    <w:p>
+      <w:pPr>
+        <w:jc w:val="center"/>
+        <w:rPr>
+          <w:rFonts w:eastAsiaTheme="minorEastAsia"/>
+        </w:rPr>
+      </w:pPr>
+    </w:p>
+    <w:p>
+      <w:pPr>
+        <w:rPr>
+          <w:color w:val="FF0000"/>
+        </w:rPr>
+      </w:pPr>
+      <w:r>
+        <w:rPr>
+          <w:color w:val="FF0000"/>
+        </w:rPr>
+        <w:lastRenderedPageBreak/>
+        <w:t>3)</w:t>
+      </w:r>
+    </w:p>
+    <w:p>
+      <w:r>
+        <w:t xml:space="preserve">In this section, 22 pole 24 slot machine will be analyzed by using Finite Element Analysis in ANSYS MAXWELL. </w:t>
+      </w:r>
+      <w:r>
+        <w:t xml:space="preserve"> Moreover, frequency of the applied current is chosen as 50 Hz (</w:t>
+      </w:r>
+      <w:r>
+        <w:t xml:space="preserve">272.72 rpm) </w:t>
+      </w:r>
+      <w:r>
+        <w:t>and axial length is taken as 1 meter.</w:t>
+      </w:r>
+      <w:r>
+        <w:t xml:space="preserve"> Air gap is 1 mm, rotor diameter is 74 mm and outer radius of the machine 125 mm.</w:t>
+      </w:r>
+    </w:p>
+    <w:p>
+      <w:pPr>
+        <w:jc w:val="center"/>
+      </w:pPr>
+      <w:r>
+        <w:rPr>
+          <w:noProof/>
+        </w:rPr>
+        <w:drawing>
+          <wp:inline distT="0" distB="0" distL="0" distR="0">
+            <wp:extent cx="4572000" cy="4366846"/>
+            <wp:effectExtent l="0" t="0" r="0" b="0"/>
+            <wp:docPr id="7" name="Picture 7" descr="C:\Users\emineb\AppData\Local\Microsoft\Windows\INetCache\Content.Word\ddd.png"/>
+            <wp:cNvGraphicFramePr>
+              <a:graphicFrameLocks xmlns:a="http://schemas.openxmlformats.org/drawingml/2006/main" noChangeAspect="1"/>
+            </wp:cNvGraphicFramePr>
+            <a:graphic xmlns:a="http://schemas.openxmlformats.org/drawingml/2006/main">
+              <a:graphicData uri="http://schemas.openxmlformats.org/drawingml/2006/picture">
+                <pic:pic xmlns:pic="http://schemas.openxmlformats.org/drawingml/2006/picture">
+                  <pic:nvPicPr>
+                    <pic:cNvPr id="0" name="Picture 3" descr="C:\Users\emineb\AppData\Local\Microsoft\Windows\INetCache\Content.Word\ddd.png"/>
+                    <pic:cNvPicPr>
+                      <a:picLocks noChangeAspect="1" noChangeArrowheads="1"/>
+                    </pic:cNvPicPr>
+                  </pic:nvPicPr>
+                  <pic:blipFill>
+                    <a:blip r:embed="rId11" cstate="print">
+                      <a:extLst>
+                        <a:ext uri="{28A0092B-C50C-407E-A947-70E740481C1C}">
+                          <a14:useLocalDpi xmlns:a14="http://schemas.microsoft.com/office/drawing/2010/main" val="0"/>
+                        </a:ext>
+                      </a:extLst>
+                    </a:blip>
+                    <a:srcRect/>
+                    <a:stretch>
+                      <a:fillRect/>
+                    </a:stretch>
+                  </pic:blipFill>
+                  <pic:spPr bwMode="auto">
+                    <a:xfrm>
+                      <a:off x="0" y="0"/>
+                      <a:ext cx="4573834" cy="4368597"/>
+                    </a:xfrm>
+                    <a:prstGeom prst="rect">
+                      <a:avLst/>
+                    </a:prstGeom>
+                    <a:noFill/>
+                    <a:ln>
+                      <a:noFill/>
+                    </a:ln>
+                  </pic:spPr>
+                </pic:pic>
+              </a:graphicData>
+            </a:graphic>
+          </wp:inline>
+        </w:drawing>
+      </w:r>
+    </w:p>
+    <w:p>
+      <w:pPr>
+        <w:jc w:val="center"/>
+      </w:pPr>
+      <w:r>
+        <w:t>Figure 6: Cross section of the machine</w:t>
+      </w:r>
+    </w:p>
+    <w:p>
+      <w:r>
+        <w:t>Then, air gap flux density distribution in the air gap will be given. In the ANSYS MAXWELL, its magnitude and vector can be obtained. However, for a good observation, radial component of the flux density distribution should be given. By using calculator part, it can be obtained easily and given in Figure 7.</w:t>
+      </w:r>
+    </w:p>
+    <w:p>
+      <w:pPr>
+        <w:jc w:val="center"/>
+      </w:pPr>
+      <w:r>
+        <w:rPr>
+          <w:noProof/>
+        </w:rPr>
+        <w:drawing>
+          <wp:inline distT="0" distB="0" distL="0" distR="0" wp14:anchorId="5F4F31F9" wp14:editId="4D9EAACE">
+            <wp:extent cx="5943600" cy="1490345"/>
+            <wp:effectExtent l="0" t="0" r="0" b="0"/>
+            <wp:docPr id="8" name="Picture 8"/>
+            <wp:cNvGraphicFramePr>
+              <a:graphicFrameLocks xmlns:a="http://schemas.openxmlformats.org/drawingml/2006/main" noChangeAspect="1"/>
+            </wp:cNvGraphicFramePr>
+            <a:graphic xmlns:a="http://schemas.openxmlformats.org/drawingml/2006/main">
+              <a:graphicData uri="http://schemas.openxmlformats.org/drawingml/2006/picture">
+                <pic:pic xmlns:pic="http://schemas.openxmlformats.org/drawingml/2006/picture">
+                  <pic:nvPicPr>
+                    <pic:cNvPr id="1" name=""/>
+                    <pic:cNvPicPr/>
+                  </pic:nvPicPr>
+                  <pic:blipFill>
+                    <a:blip r:embed="rId12"/>
+                    <a:stretch>
+                      <a:fillRect/>
+                    </a:stretch>
+                  </pic:blipFill>
+                  <pic:spPr>
+                    <a:xfrm>
+                      <a:off x="0" y="0"/>
+                      <a:ext cx="5943600" cy="1490345"/>
+                    </a:xfrm>
+                    <a:prstGeom prst="rect">
+                      <a:avLst/>
+                    </a:prstGeom>
+                  </pic:spPr>
+                </pic:pic>
+              </a:graphicData>
+            </a:graphic>
+          </wp:inline>
+        </w:drawing>
+      </w:r>
+    </w:p>
+    <w:p>
+      <w:pPr>
+        <w:jc w:val="center"/>
+      </w:pPr>
+      <w:r>
+        <w:t>Figure 7: Air gap flux density distribution in the air gap (radial component)</w:t>
+      </w:r>
+    </w:p>
+    <w:p>
+      <w:r>
+        <w:lastRenderedPageBreak/>
+        <w:t>Then, phase and line to line voltages are given in Figure</w:t>
+      </w:r>
+      <w:r>
+        <w:t xml:space="preserve"> </w:t>
+      </w:r>
+      <w:r>
+        <w:t>8 and 9.</w:t>
+      </w:r>
+    </w:p>
+    <w:p>
+      <w:pPr>
+        <w:jc w:val="center"/>
+      </w:pPr>
+      <w:r>
+        <w:rPr>
+          <w:noProof/>
+        </w:rPr>
+        <w:drawing>
+          <wp:inline distT="0" distB="0" distL="0" distR="0" wp14:anchorId="15983CDF" wp14:editId="515F8043">
+            <wp:extent cx="5943600" cy="1675765"/>
+            <wp:effectExtent l="0" t="0" r="0" b="635"/>
+            <wp:docPr id="9" name="Picture 9"/>
+            <wp:cNvGraphicFramePr>
+              <a:graphicFrameLocks xmlns:a="http://schemas.openxmlformats.org/drawingml/2006/main" noChangeAspect="1"/>
+            </wp:cNvGraphicFramePr>
+            <a:graphic xmlns:a="http://schemas.openxmlformats.org/drawingml/2006/main">
+              <a:graphicData uri="http://schemas.openxmlformats.org/drawingml/2006/picture">
+                <pic:pic xmlns:pic="http://schemas.openxmlformats.org/drawingml/2006/picture">
+                  <pic:nvPicPr>
+                    <pic:cNvPr id="1" name=""/>
+                    <pic:cNvPicPr/>
+                  </pic:nvPicPr>
+                  <pic:blipFill>
+                    <a:blip r:embed="rId13"/>
+                    <a:stretch>
+                      <a:fillRect/>
+                    </a:stretch>
+                  </pic:blipFill>
+                  <pic:spPr>
+                    <a:xfrm>
+                      <a:off x="0" y="0"/>
+                      <a:ext cx="5943600" cy="1675765"/>
+                    </a:xfrm>
+                    <a:prstGeom prst="rect">
+                      <a:avLst/>
+                    </a:prstGeom>
+                  </pic:spPr>
+                </pic:pic>
+              </a:graphicData>
+            </a:graphic>
+          </wp:inline>
+        </w:drawing>
+      </w:r>
+    </w:p>
+    <w:p>
+      <w:pPr>
+        <w:jc w:val="center"/>
+      </w:pPr>
+      <w:r>
+        <w:t>Figure 8: Phase A voltage at rated speed</w:t>
+      </w:r>
+    </w:p>
+    <w:p>
+      <w:pPr>
+        <w:jc w:val="center"/>
+      </w:pPr>
+      <w:r>
+        <w:rPr>
+          <w:noProof/>
+        </w:rPr>
+        <w:drawing>
+          <wp:inline distT="0" distB="0" distL="0" distR="0" wp14:anchorId="749467FF" wp14:editId="4D2BD591">
+            <wp:extent cx="5943600" cy="1671320"/>
+            <wp:effectExtent l="0" t="0" r="0" b="5080"/>
+            <wp:docPr id="12" name="Picture 12"/>
+            <wp:cNvGraphicFramePr>
+              <a:graphicFrameLocks xmlns:a="http://schemas.openxmlformats.org/drawingml/2006/main" noChangeAspect="1"/>
+            </wp:cNvGraphicFramePr>
+            <a:graphic xmlns:a="http://schemas.openxmlformats.org/drawingml/2006/main">
+              <a:graphicData uri="http://schemas.openxmlformats.org/drawingml/2006/picture">
+                <pic:pic xmlns:pic="http://schemas.openxmlformats.org/drawingml/2006/picture">
+                  <pic:nvPicPr>
+                    <pic:cNvPr id="1" name=""/>
+                    <pic:cNvPicPr/>
+                  </pic:nvPicPr>
+                  <pic:blipFill>
+                    <a:blip r:embed="rId14"/>
+                    <a:stretch>
+                      <a:fillRect/>
+                    </a:stretch>
+                  </pic:blipFill>
+                  <pic:spPr>
+                    <a:xfrm>
+                      <a:off x="0" y="0"/>
+                      <a:ext cx="5943600" cy="1671320"/>
+                    </a:xfrm>
+                    <a:prstGeom prst="rect">
+                      <a:avLst/>
+                    </a:prstGeom>
+                  </pic:spPr>
+                </pic:pic>
+              </a:graphicData>
+            </a:graphic>
+          </wp:inline>
+        </w:drawing>
+      </w:r>
+    </w:p>
+    <w:p>
+      <w:pPr>
+        <w:jc w:val="center"/>
+      </w:pPr>
+      <w:r>
+        <w:t>Figure 9- Line to line voltage (A-B) at rated speed</w:t>
+      </w:r>
+    </w:p>
+    <w:p>
+      <w:r>
+        <w:t xml:space="preserve">When phase and line-line voltages are compared, line-line voltage is more sinusoidal. Its third harmonic is canceled and its THD increases. </w:t>
+      </w:r>
+    </w:p>
+    <w:p/>
+    <w:tbl>
+      <w:tblPr>
+        <w:tblStyle w:val="TableGrid"/>
+        <w:tblW w:w="0" w:type="auto"/>
+        <w:tblLook w:val="04A0" w:firstRow="1" w:lastRow="0" w:firstColumn="1" w:lastColumn="0" w:noHBand="0" w:noVBand="1"/>
+      </w:tblPr>
+      <w:tblGrid>
+        <w:gridCol w:w="2337"/>
+        <w:gridCol w:w="2337"/>
+        <w:gridCol w:w="2338"/>
+        <w:gridCol w:w="2338"/>
+      </w:tblGrid>
+      <w:tr>
+        <w:tc>
+          <w:tcPr>
+            <w:tcW w:w="2337" w:type="dxa"/>
+          </w:tcPr>
+          <w:p/>
+        </w:tc>
+        <w:tc>
+          <w:tcPr>
+            <w:tcW w:w="2337" w:type="dxa"/>
+          </w:tcPr>
+          <w:p>
+            <w:r>
+              <w:t>Fundamental</w:t>
+            </w:r>
+          </w:p>
+        </w:tc>
+        <w:tc>
+          <w:tcPr>
+            <w:tcW w:w="2338" w:type="dxa"/>
+          </w:tcPr>
+          <w:p>
+            <w:r>
+              <w:t>3</w:t>
+            </w:r>
+            <w:r>
+              <w:rPr>
+                <w:vertAlign w:val="superscript"/>
+              </w:rPr>
+              <w:t>rd</w:t>
+            </w:r>
+            <w:r>
+              <w:t xml:space="preserve"> harmonic</w:t>
+            </w:r>
+          </w:p>
+        </w:tc>
+        <w:tc>
+          <w:tcPr>
+            <w:tcW w:w="2338" w:type="dxa"/>
+          </w:tcPr>
+          <w:p>
+            <w:r>
+              <w:t>5</w:t>
+            </w:r>
+            <w:r>
+              <w:rPr>
+                <w:vertAlign w:val="superscript"/>
+              </w:rPr>
+              <w:t>th</w:t>
+            </w:r>
+            <w:r>
+              <w:t xml:space="preserve"> harmonic</w:t>
+            </w:r>
+          </w:p>
+        </w:tc>
+      </w:tr>
+      <w:tr>
+        <w:tc>
+          <w:tcPr>
+            <w:tcW w:w="2337" w:type="dxa"/>
+          </w:tcPr>
+          <w:p>
+            <w:r>
+              <w:t xml:space="preserve">Phase </w:t>
+            </w:r>
+            <w:r>
+              <w:t>v</w:t>
+            </w:r>
+            <w:r>
+              <w:t>oltage</w:t>
+            </w:r>
+            <w:r>
+              <w:t xml:space="preserve"> (</w:t>
+            </w:r>
+            <w:proofErr w:type="spellStart"/>
+            <w:r>
+              <w:t>V</w:t>
+            </w:r>
+            <w:r>
+              <w:rPr>
+                <w:vertAlign w:val="subscript"/>
+              </w:rPr>
+              <w:t>l</w:t>
+            </w:r>
+            <w:proofErr w:type="spellEnd"/>
+            <w:r>
+              <w:rPr>
+                <w:vertAlign w:val="subscript"/>
+              </w:rPr>
+              <w:t>-l</w:t>
+            </w:r>
+            <w:r>
+              <w:t>)</w:t>
+            </w:r>
+          </w:p>
+        </w:tc>
+        <w:tc>
+          <w:tcPr>
+            <w:tcW w:w="2337" w:type="dxa"/>
+          </w:tcPr>
+          <w:p>
+            <w:r>
+              <w:t>39.15</w:t>
+            </w:r>
+          </w:p>
+        </w:tc>
+        <w:tc>
+          <w:tcPr>
+            <w:tcW w:w="2338" w:type="dxa"/>
+          </w:tcPr>
+          <w:p>
+            <w:r>
+              <w:t>5.6</w:t>
+            </w:r>
+          </w:p>
+        </w:tc>
+        <w:tc>
+          <w:tcPr>
+            <w:tcW w:w="2338" w:type="dxa"/>
+          </w:tcPr>
+          <w:p>
+            <w:r>
+              <w:t>0.517</w:t>
+            </w:r>
+          </w:p>
+        </w:tc>
+      </w:tr>
+      <w:tr>
+        <w:tc>
+          <w:tcPr>
+            <w:tcW w:w="2337" w:type="dxa"/>
+          </w:tcPr>
+          <w:p>
+            <w:r>
+              <w:t xml:space="preserve">Air gap </w:t>
+            </w:r>
+            <w:r>
+              <w:t>flux density (T)</w:t>
+            </w:r>
+          </w:p>
+        </w:tc>
+        <w:tc>
+          <w:tcPr>
+            <w:tcW w:w="2337" w:type="dxa"/>
+          </w:tcPr>
+          <w:p>
+            <w:r>
+              <w:t>1.192</w:t>
+            </w:r>
+          </w:p>
+        </w:tc>
+        <w:tc>
+          <w:tcPr>
+            <w:tcW w:w="2338" w:type="dxa"/>
+          </w:tcPr>
+          <w:p>
+            <w:r>
+              <w:t>0.2616</w:t>
+            </w:r>
+          </w:p>
+        </w:tc>
+        <w:tc>
+          <w:tcPr>
+            <w:tcW w:w="2338" w:type="dxa"/>
+          </w:tcPr>
+          <w:p>
+            <w:r>
+              <w:t>0.085</w:t>
+            </w:r>
+          </w:p>
+        </w:tc>
+      </w:tr>
+      <w:tr>
+        <w:tc>
+          <w:tcPr>
+            <w:tcW w:w="2337" w:type="dxa"/>
+          </w:tcPr>
+          <w:p>
+            <w:r>
+              <w:t>Flux per pole (</w:t>
+            </w:r>
+            <w:proofErr w:type="spellStart"/>
+            <w:r>
+              <w:t>mWb</w:t>
+            </w:r>
+            <w:proofErr w:type="spellEnd"/>
+            <w:r>
+              <w:t>)</w:t>
+            </w:r>
+          </w:p>
+        </w:tc>
+        <w:tc>
+          <w:tcPr>
+            <w:tcW w:w="2337" w:type="dxa"/>
+          </w:tcPr>
+          <w:p>
+            <w:r>
+              <w:t>16.04</w:t>
+            </w:r>
+          </w:p>
+        </w:tc>
+        <w:tc>
+          <w:tcPr>
+            <w:tcW w:w="2338" w:type="dxa"/>
+          </w:tcPr>
+          <w:p>
+            <w:r>
+              <w:t>1.17</w:t>
+            </w:r>
+          </w:p>
+        </w:tc>
+        <w:tc>
+          <w:tcPr>
+            <w:tcW w:w="2338" w:type="dxa"/>
+          </w:tcPr>
+          <w:p>
+            <w:r>
+              <w:t>0.23</w:t>
+            </w:r>
+          </w:p>
+        </w:tc>
+      </w:tr>
+    </w:tbl>
+    <w:p>
+      <w:pPr>
+        <w:jc w:val="center"/>
+      </w:pPr>
+      <w:r>
+        <w:t>Table 4: Harmonics of phase voltage, air gap flux density and flux per pole</w:t>
+      </w:r>
+    </w:p>
+    <w:p>
+      <w:r>
+        <w:t>In order to validate that winding factors are correct, harmonics are given in Table 4.</w:t>
+      </w:r>
+    </w:p>
+    <w:p>
+      <w:pPr>
+        <w:rPr>
+          <w:rFonts w:eastAsiaTheme="minorEastAsia"/>
+        </w:rPr>
+      </w:pPr>
+      <m:oMathPara>
+        <m:oMath>
+          <m:sSub>
+            <m:sSubPr>
+              <m:ctrlPr>
+                <w:rPr>
+                  <w:rFonts w:ascii="Cambria Math" w:hAnsi="Cambria Math"/>
+                  <w:i/>
+                </w:rPr>
+              </m:ctrlPr>
+            </m:sSubPr>
+            <m:e>
+              <m:r>
+                <w:rPr>
+                  <w:rFonts w:ascii="Cambria Math" w:hAnsi="Cambria Math"/>
+                </w:rPr>
+                <m:t>V</m:t>
+              </m:r>
+            </m:e>
+            <m:sub>
+              <m:r>
+                <w:rPr>
+                  <w:rFonts w:ascii="Cambria Math" w:hAnsi="Cambria Math"/>
+                </w:rPr>
+                <m:t>rms</m:t>
+              </m:r>
+            </m:sub>
+          </m:sSub>
+          <m:r>
+            <w:rPr>
+              <w:rFonts w:ascii="Cambria Math" w:hAnsi="Cambria Math"/>
+            </w:rPr>
+            <m:t>=4.44*</m:t>
+          </m:r>
+          <m:sSub>
+            <m:sSubPr>
+              <m:ctrlPr>
+                <w:rPr>
+                  <w:rFonts w:ascii="Cambria Math" w:hAnsi="Cambria Math"/>
+                  <w:i/>
+                </w:rPr>
+              </m:ctrlPr>
+            </m:sSubPr>
+            <m:e>
+              <m:r>
+                <w:rPr>
+                  <w:rFonts w:ascii="Cambria Math" w:hAnsi="Cambria Math"/>
+                </w:rPr>
+                <m:t>N</m:t>
+              </m:r>
+            </m:e>
+            <m:sub>
+              <m:r>
+                <w:rPr>
+                  <w:rFonts w:ascii="Cambria Math" w:hAnsi="Cambria Math"/>
+                </w:rPr>
+                <m:t>phase</m:t>
+              </m:r>
+            </m:sub>
+          </m:sSub>
+          <m:r>
+            <w:rPr>
+              <w:rFonts w:ascii="Cambria Math" w:hAnsi="Cambria Math"/>
+            </w:rPr>
+            <m:t>*f*</m:t>
+          </m:r>
+          <m:sSub>
+            <m:sSubPr>
+              <m:ctrlPr>
+                <w:rPr>
+                  <w:rFonts w:ascii="Cambria Math" w:hAnsi="Cambria Math"/>
+                  <w:i/>
+                </w:rPr>
+              </m:ctrlPr>
+            </m:sSubPr>
+            <m:e>
+              <m:r>
+                <w:rPr>
+                  <w:rFonts w:ascii="Cambria Math" w:hAnsi="Cambria Math"/>
+                </w:rPr>
+                <m:t>∅</m:t>
+              </m:r>
+            </m:e>
+            <m:sub>
+              <m:r>
+                <w:rPr>
+                  <w:rFonts w:ascii="Cambria Math" w:hAnsi="Cambria Math"/>
+                </w:rPr>
+                <m:t>pp</m:t>
+              </m:r>
+            </m:sub>
+          </m:sSub>
+          <m:r>
+            <w:rPr>
+              <w:rFonts w:ascii="Cambria Math" w:hAnsi="Cambria Math"/>
+            </w:rPr>
+            <m:t>*</m:t>
+          </m:r>
+          <m:sSub>
+            <m:sSubPr>
+              <m:ctrlPr>
+                <w:rPr>
+                  <w:rFonts w:ascii="Cambria Math" w:hAnsi="Cambria Math"/>
+                  <w:i/>
+                </w:rPr>
+              </m:ctrlPr>
+            </m:sSubPr>
+            <m:e>
+              <m:r>
+                <w:rPr>
+                  <w:rFonts w:ascii="Cambria Math" w:hAnsi="Cambria Math"/>
+                </w:rPr>
+                <m:t>k</m:t>
+              </m:r>
+            </m:e>
+            <m:sub>
+              <m:r>
+                <w:rPr>
+                  <w:rFonts w:ascii="Cambria Math" w:hAnsi="Cambria Math"/>
+                </w:rPr>
+                <m:t>w</m:t>
+              </m:r>
+            </m:sub>
+          </m:sSub>
+        </m:oMath>
+      </m:oMathPara>
+    </w:p>
+    <w:p>
+      <w:pPr>
+        <w:rPr>
+          <w:rFonts w:eastAsiaTheme="minorEastAsia"/>
+        </w:rPr>
+      </w:pPr>
+      <w:r>
+        <w:rPr>
+          <w:rFonts w:eastAsiaTheme="minorEastAsia"/>
+        </w:rPr>
+        <w:t>Then by using voltage equation given above, winding factors are corrected with small errors. This proves that winding factors are calculated correctly.</w:t>
+      </w:r>
+    </w:p>
+    <w:p>
+      <w:pPr>
+        <w:rPr>
+          <w:rFonts w:eastAsiaTheme="minorEastAsia"/>
+        </w:rPr>
+      </w:pPr>
+      <w:r>
+        <w:rPr>
+          <w:rFonts w:eastAsiaTheme="minorEastAsia"/>
+        </w:rPr>
+        <w:t>For permanent magnet machines, another critical issue is cogging torque. Cogging torque occurs due to the force between slot tooth and permanent magnets. This causes torque ripple and decreases the performance of the machine. It is given below:</w:t>
+      </w:r>
+    </w:p>
+    <w:p>
+      <w:pPr>
+        <w:rPr>
+          <w:rFonts w:eastAsiaTheme="minorEastAsia"/>
+        </w:rPr>
+      </w:pPr>
+    </w:p>
+    <w:p>
+      <w:pPr>
+        <w:jc w:val="center"/>
+        <w:rPr>
+          <w:rFonts w:eastAsiaTheme="minorEastAsia"/>
+        </w:rPr>
+      </w:pPr>
+      <w:r>
+        <w:rPr>
+          <w:noProof/>
+        </w:rPr>
+        <w:lastRenderedPageBreak/>
+        <w:drawing>
+          <wp:inline distT="0" distB="0" distL="0" distR="0" wp14:anchorId="45C73FC6" wp14:editId="3C929D9E">
+            <wp:extent cx="5943600" cy="1491615"/>
+            <wp:effectExtent l="0" t="0" r="0" b="0"/>
+            <wp:docPr id="14" name="Picture 14"/>
+            <wp:cNvGraphicFramePr>
+              <a:graphicFrameLocks xmlns:a="http://schemas.openxmlformats.org/drawingml/2006/main" noChangeAspect="1"/>
+            </wp:cNvGraphicFramePr>
+            <a:graphic xmlns:a="http://schemas.openxmlformats.org/drawingml/2006/main">
+              <a:graphicData uri="http://schemas.openxmlformats.org/drawingml/2006/picture">
+                <pic:pic xmlns:pic="http://schemas.openxmlformats.org/drawingml/2006/picture">
+                  <pic:nvPicPr>
+                    <pic:cNvPr id="1" name=""/>
+                    <pic:cNvPicPr/>
+                  </pic:nvPicPr>
+                  <pic:blipFill>
+                    <a:blip r:embed="rId15"/>
+                    <a:stretch>
+                      <a:fillRect/>
+                    </a:stretch>
+                  </pic:blipFill>
+                  <pic:spPr>
+                    <a:xfrm>
+                      <a:off x="0" y="0"/>
+                      <a:ext cx="5943600" cy="1491615"/>
+                    </a:xfrm>
+                    <a:prstGeom prst="rect">
+                      <a:avLst/>
+                    </a:prstGeom>
+                  </pic:spPr>
+                </pic:pic>
+              </a:graphicData>
+            </a:graphic>
+          </wp:inline>
+        </w:drawing>
+      </w:r>
+    </w:p>
+    <w:p>
+      <w:pPr>
+        <w:jc w:val="center"/>
+        <w:rPr>
+          <w:rFonts w:eastAsiaTheme="minorEastAsia"/>
+        </w:rPr>
+      </w:pPr>
+      <w:r>
+        <w:rPr>
+          <w:rFonts w:eastAsiaTheme="minorEastAsia"/>
+        </w:rPr>
+        <w:t>Figure 10: Cogging torque of the machine</w:t>
+      </w:r>
+    </w:p>
+    <w:p>
+      <w:pPr>
+        <w:rPr>
+          <w:rFonts w:eastAsiaTheme="minorEastAsia"/>
+        </w:rPr>
+      </w:pPr>
+      <w:r>
+        <w:rPr>
+          <w:rFonts w:eastAsiaTheme="minorEastAsia"/>
+        </w:rPr>
+        <w:t xml:space="preserve">In Figure 10, one period is shown. Frequency of the cogging torque of the machine is proportional to machine frequency and pole number. In one period of the machine, 22 periods of the cogging torque </w:t>
+      </w:r>
+      <w:proofErr w:type="gramStart"/>
+      <w:r>
+        <w:rPr>
+          <w:rFonts w:eastAsiaTheme="minorEastAsia"/>
+        </w:rPr>
+        <w:t>is</w:t>
+      </w:r>
+      <w:proofErr w:type="gramEnd"/>
+      <w:r>
+        <w:rPr>
+          <w:rFonts w:eastAsiaTheme="minorEastAsia"/>
+        </w:rPr>
+        <w:t xml:space="preserve"> observed.</w:t>
+      </w:r>
       <w:bookmarkStart w:id="0" w:name="_GoBack"/>
       <w:bookmarkEnd w:id="0"/>
     </w:p>
-    <w:p>
-      <w:pPr>
-        <w:jc w:val="center"/>
-        <w:rPr>
-          <w:rFonts w:eastAsiaTheme="minorEastAsia"/>
-        </w:rPr>
-      </w:pPr>
-    </w:p>
-    <w:p>
-      <w:pPr>
-        <w:jc w:val="center"/>
-      </w:pPr>
-    </w:p>
-    <w:p/>
     <w:sectPr>
       <w:pgSz w:w="12240" w:h="15840"/>
       <w:pgMar w:top="1440" w:right="1440" w:bottom="1440" w:left="1440" w:header="720" w:footer="720" w:gutter="0"/>

</xml_diff>

<commit_message>
small corrections are done
</commit_message>
<xml_diff>
--- a/Report.docx
+++ b/Report.docx
@@ -3794,7 +3794,7 @@
                     </pic:cNvPicPr>
                   </pic:nvPicPr>
                   <pic:blipFill>
-                    <a:blip r:embed="rId5" cstate="print">
+                    <a:blip r:embed="rId7" cstate="print">
                       <a:extLst>
                         <a:ext uri="{28A0092B-C50C-407E-A947-70E740481C1C}">
                           <a14:useLocalDpi xmlns:a14="http://schemas.microsoft.com/office/drawing/2010/main" val="0"/>
@@ -4195,10 +4195,53 @@
           <w:rFonts w:eastAsiaTheme="minorEastAsia"/>
         </w:rPr>
       </w:pPr>
-      <w:r>
-        <w:rPr>
-          <w:rFonts w:eastAsiaTheme="minorEastAsia"/>
-        </w:rPr>
+    </w:p>
+    <w:p>
+      <w:pPr>
+        <w:rPr>
+          <w:rFonts w:eastAsiaTheme="minorEastAsia"/>
+        </w:rPr>
+      </w:pPr>
+    </w:p>
+    <w:p>
+      <w:pPr>
+        <w:rPr>
+          <w:rFonts w:eastAsiaTheme="minorEastAsia"/>
+        </w:rPr>
+      </w:pPr>
+    </w:p>
+    <w:p>
+      <w:pPr>
+        <w:rPr>
+          <w:rFonts w:eastAsiaTheme="minorEastAsia"/>
+        </w:rPr>
+      </w:pPr>
+    </w:p>
+    <w:p>
+      <w:pPr>
+        <w:rPr>
+          <w:rFonts w:eastAsiaTheme="minorEastAsia"/>
+        </w:rPr>
+      </w:pPr>
+    </w:p>
+    <w:p>
+      <w:pPr>
+        <w:rPr>
+          <w:rFonts w:eastAsiaTheme="minorEastAsia"/>
+        </w:rPr>
+      </w:pPr>
+    </w:p>
+    <w:p>
+      <w:pPr>
+        <w:rPr>
+          <w:rFonts w:eastAsiaTheme="minorEastAsia"/>
+        </w:rPr>
+      </w:pPr>
+      <w:r>
+        <w:rPr>
+          <w:rFonts w:eastAsiaTheme="minorEastAsia"/>
+        </w:rPr>
+        <w:lastRenderedPageBreak/>
         <w:t>For 3</w:t>
       </w:r>
       <w:r>
@@ -4228,7 +4271,6 @@
           <w:rFonts w:eastAsiaTheme="minorEastAsia"/>
           <w:noProof/>
         </w:rPr>
-        <w:lastRenderedPageBreak/>
         <w:drawing>
           <wp:inline distT="0" distB="0" distL="0" distR="0">
             <wp:extent cx="4295775" cy="4171950"/>
@@ -4247,7 +4289,7 @@
                     </pic:cNvPicPr>
                   </pic:nvPicPr>
                   <pic:blipFill>
-                    <a:blip r:embed="rId6" cstate="print">
+                    <a:blip r:embed="rId8" cstate="print">
                       <a:extLst>
                         <a:ext uri="{28A0092B-C50C-407E-A947-70E740481C1C}">
                           <a14:useLocalDpi xmlns:a14="http://schemas.microsoft.com/office/drawing/2010/main" val="0"/>
@@ -4776,7 +4818,7 @@
                     </pic:cNvPicPr>
                   </pic:nvPicPr>
                   <pic:blipFill>
-                    <a:blip r:embed="rId7" cstate="print">
+                    <a:blip r:embed="rId9" cstate="print">
                       <a:extLst>
                         <a:ext uri="{28A0092B-C50C-407E-A947-70E740481C1C}">
                           <a14:useLocalDpi xmlns:a14="http://schemas.microsoft.com/office/drawing/2010/main" val="0"/>
@@ -7997,7 +8039,7 @@
                     </pic:cNvPicPr>
                   </pic:nvPicPr>
                   <pic:blipFill>
-                    <a:blip r:embed="rId8" cstate="print">
+                    <a:blip r:embed="rId10" cstate="print">
                       <a:extLst>
                         <a:ext uri="{28A0092B-C50C-407E-A947-70E740481C1C}">
                           <a14:useLocalDpi xmlns:a14="http://schemas.microsoft.com/office/drawing/2010/main" val="0"/>
@@ -8443,6 +8485,32 @@
     </w:p>
     <w:p>
       <w:pPr>
+        <w:rPr>
+          <w:rFonts w:eastAsiaTheme="minorEastAsia"/>
+        </w:rPr>
+      </w:pPr>
+      <w:r>
+        <w:rPr>
+          <w:rFonts w:eastAsiaTheme="minorEastAsia"/>
+        </w:rPr>
+        <w:t>For 3</w:t>
+      </w:r>
+      <w:r>
+        <w:rPr>
+          <w:rFonts w:eastAsiaTheme="minorEastAsia"/>
+          <w:vertAlign w:val="superscript"/>
+        </w:rPr>
+        <w:t>rd</w:t>
+      </w:r>
+      <w:r>
+        <w:rPr>
+          <w:rFonts w:eastAsiaTheme="minorEastAsia"/>
+        </w:rPr>
+        <w:t xml:space="preserve"> harmonic;</w:t>
+      </w:r>
+    </w:p>
+    <w:p>
+      <w:pPr>
         <w:jc w:val="center"/>
         <w:rPr>
           <w:rFonts w:eastAsiaTheme="minorEastAsia"/>
@@ -8476,7 +8544,7 @@
                     </pic:cNvPicPr>
                   </pic:nvPicPr>
                   <pic:blipFill>
-                    <a:blip r:embed="rId9" cstate="print">
+                    <a:blip r:embed="rId11" cstate="print">
                       <a:extLst>
                         <a:ext uri="{28A0092B-C50C-407E-A947-70E740481C1C}">
                           <a14:useLocalDpi xmlns:a14="http://schemas.microsoft.com/office/drawing/2010/main" val="0"/>
@@ -8975,25 +9043,43 @@
     </w:p>
     <w:p>
       <w:pPr>
+        <w:rPr>
+          <w:rFonts w:eastAsiaTheme="minorEastAsia"/>
+        </w:rPr>
+      </w:pPr>
+      <w:r>
+        <w:rPr>
+          <w:rFonts w:eastAsiaTheme="minorEastAsia"/>
+        </w:rPr>
+        <w:lastRenderedPageBreak/>
+        <w:t>For 5</w:t>
+      </w:r>
+      <w:r>
+        <w:rPr>
+          <w:rFonts w:eastAsiaTheme="minorEastAsia"/>
+          <w:vertAlign w:val="superscript"/>
+        </w:rPr>
+        <w:t>th</w:t>
+      </w:r>
+      <w:r>
+        <w:rPr>
+          <w:rFonts w:eastAsiaTheme="minorEastAsia"/>
+        </w:rPr>
+        <w:t xml:space="preserve"> harmonic;</w:t>
+      </w:r>
+    </w:p>
+    <w:p>
+      <w:pPr>
         <w:jc w:val="center"/>
         <w:rPr>
           <w:rFonts w:eastAsiaTheme="minorEastAsia"/>
         </w:rPr>
       </w:pPr>
-    </w:p>
-    <w:p>
-      <w:pPr>
-        <w:jc w:val="center"/>
-        <w:rPr>
-          <w:rFonts w:eastAsiaTheme="minorEastAsia"/>
-        </w:rPr>
-      </w:pPr>
       <w:r>
         <w:rPr>
           <w:rFonts w:eastAsiaTheme="minorEastAsia"/>
           <w:noProof/>
         </w:rPr>
-        <w:lastRenderedPageBreak/>
         <w:drawing>
           <wp:inline distT="0" distB="0" distL="0" distR="0">
             <wp:extent cx="4152900" cy="3581400"/>
@@ -9012,7 +9098,7 @@
                     </pic:cNvPicPr>
                   </pic:nvPicPr>
                   <pic:blipFill>
-                    <a:blip r:embed="rId10" cstate="print">
+                    <a:blip r:embed="rId12" cstate="print">
                       <a:extLst>
                         <a:ext uri="{28A0092B-C50C-407E-A947-70E740481C1C}">
                           <a14:useLocalDpi xmlns:a14="http://schemas.microsoft.com/office/drawing/2010/main" val="0"/>
@@ -9750,7 +9836,6 @@
         <w:rPr>
           <w:color w:val="FF0000"/>
         </w:rPr>
-        <w:lastRenderedPageBreak/>
         <w:t>3)</w:t>
       </w:r>
     </w:p>
@@ -9781,8 +9866,8 @@
         </w:rPr>
         <w:drawing>
           <wp:inline distT="0" distB="0" distL="0" distR="0">
-            <wp:extent cx="4572000" cy="4366846"/>
-            <wp:effectExtent l="0" t="0" r="0" b="0"/>
+            <wp:extent cx="4248150" cy="4057527"/>
+            <wp:effectExtent l="0" t="0" r="0" b="635"/>
             <wp:docPr id="7" name="Picture 7" descr="C:\Users\emineb\AppData\Local\Microsoft\Windows\INetCache\Content.Word\ddd.png"/>
             <wp:cNvGraphicFramePr>
               <a:graphicFrameLocks xmlns:a="http://schemas.openxmlformats.org/drawingml/2006/main" noChangeAspect="1"/>
@@ -9797,7 +9882,7 @@
                     </pic:cNvPicPr>
                   </pic:nvPicPr>
                   <pic:blipFill>
-                    <a:blip r:embed="rId11" cstate="print">
+                    <a:blip r:embed="rId13" cstate="print">
                       <a:extLst>
                         <a:ext uri="{28A0092B-C50C-407E-A947-70E740481C1C}">
                           <a14:useLocalDpi xmlns:a14="http://schemas.microsoft.com/office/drawing/2010/main" val="0"/>
@@ -9812,7 +9897,7 @@
                   <pic:spPr bwMode="auto">
                     <a:xfrm>
                       <a:off x="0" y="0"/>
-                      <a:ext cx="4573834" cy="4368597"/>
+                      <a:ext cx="4265655" cy="4074246"/>
                     </a:xfrm>
                     <a:prstGeom prst="rect">
                       <a:avLst/>
@@ -9828,6 +9913,8 @@
           </wp:inline>
         </w:drawing>
       </w:r>
+      <w:bookmarkStart w:id="0" w:name="_GoBack"/>
+      <w:bookmarkEnd w:id="0"/>
     </w:p>
     <w:p>
       <w:pPr>
@@ -9855,124 +9942,6 @@
             <wp:extent cx="5943600" cy="1490345"/>
             <wp:effectExtent l="0" t="0" r="0" b="0"/>
             <wp:docPr id="8" name="Picture 8"/>
-            <wp:cNvGraphicFramePr>
-              <a:graphicFrameLocks xmlns:a="http://schemas.openxmlformats.org/drawingml/2006/main" noChangeAspect="1"/>
-            </wp:cNvGraphicFramePr>
-            <a:graphic xmlns:a="http://schemas.openxmlformats.org/drawingml/2006/main">
-              <a:graphicData uri="http://schemas.openxmlformats.org/drawingml/2006/picture">
-                <pic:pic xmlns:pic="http://schemas.openxmlformats.org/drawingml/2006/picture">
-                  <pic:nvPicPr>
-                    <pic:cNvPr id="1" name=""/>
-                    <pic:cNvPicPr/>
-                  </pic:nvPicPr>
-                  <pic:blipFill>
-                    <a:blip r:embed="rId12"/>
-                    <a:stretch>
-                      <a:fillRect/>
-                    </a:stretch>
-                  </pic:blipFill>
-                  <pic:spPr>
-                    <a:xfrm>
-                      <a:off x="0" y="0"/>
-                      <a:ext cx="5943600" cy="1490345"/>
-                    </a:xfrm>
-                    <a:prstGeom prst="rect">
-                      <a:avLst/>
-                    </a:prstGeom>
-                  </pic:spPr>
-                </pic:pic>
-              </a:graphicData>
-            </a:graphic>
-          </wp:inline>
-        </w:drawing>
-      </w:r>
-    </w:p>
-    <w:p>
-      <w:pPr>
-        <w:jc w:val="center"/>
-      </w:pPr>
-      <w:r>
-        <w:t>Figure 7: Air gap flux density distribution in the air gap (radial component)</w:t>
-      </w:r>
-    </w:p>
-    <w:p>
-      <w:r>
-        <w:lastRenderedPageBreak/>
-        <w:t>Then, phase and line to line voltages are given in Figure</w:t>
-      </w:r>
-      <w:r>
-        <w:t xml:space="preserve"> </w:t>
-      </w:r>
-      <w:r>
-        <w:t>8 and 9.</w:t>
-      </w:r>
-    </w:p>
-    <w:p>
-      <w:pPr>
-        <w:jc w:val="center"/>
-      </w:pPr>
-      <w:r>
-        <w:rPr>
-          <w:noProof/>
-        </w:rPr>
-        <w:drawing>
-          <wp:inline distT="0" distB="0" distL="0" distR="0" wp14:anchorId="15983CDF" wp14:editId="515F8043">
-            <wp:extent cx="5943600" cy="1675765"/>
-            <wp:effectExtent l="0" t="0" r="0" b="635"/>
-            <wp:docPr id="9" name="Picture 9"/>
-            <wp:cNvGraphicFramePr>
-              <a:graphicFrameLocks xmlns:a="http://schemas.openxmlformats.org/drawingml/2006/main" noChangeAspect="1"/>
-            </wp:cNvGraphicFramePr>
-            <a:graphic xmlns:a="http://schemas.openxmlformats.org/drawingml/2006/main">
-              <a:graphicData uri="http://schemas.openxmlformats.org/drawingml/2006/picture">
-                <pic:pic xmlns:pic="http://schemas.openxmlformats.org/drawingml/2006/picture">
-                  <pic:nvPicPr>
-                    <pic:cNvPr id="1" name=""/>
-                    <pic:cNvPicPr/>
-                  </pic:nvPicPr>
-                  <pic:blipFill>
-                    <a:blip r:embed="rId13"/>
-                    <a:stretch>
-                      <a:fillRect/>
-                    </a:stretch>
-                  </pic:blipFill>
-                  <pic:spPr>
-                    <a:xfrm>
-                      <a:off x="0" y="0"/>
-                      <a:ext cx="5943600" cy="1675765"/>
-                    </a:xfrm>
-                    <a:prstGeom prst="rect">
-                      <a:avLst/>
-                    </a:prstGeom>
-                  </pic:spPr>
-                </pic:pic>
-              </a:graphicData>
-            </a:graphic>
-          </wp:inline>
-        </w:drawing>
-      </w:r>
-    </w:p>
-    <w:p>
-      <w:pPr>
-        <w:jc w:val="center"/>
-      </w:pPr>
-      <w:r>
-        <w:t>Figure 8: Phase A voltage at rated speed</w:t>
-      </w:r>
-    </w:p>
-    <w:p>
-      <w:pPr>
-        <w:jc w:val="center"/>
-      </w:pPr>
-      <w:r>
-        <w:rPr>
-          <w:noProof/>
-        </w:rPr>
-        <w:drawing>
-          <wp:inline distT="0" distB="0" distL="0" distR="0" wp14:anchorId="749467FF" wp14:editId="4D2BD591">
-            <wp:extent cx="5943600" cy="1671320"/>
-            <wp:effectExtent l="0" t="0" r="0" b="5080"/>
-            <wp:docPr id="12" name="Picture 12"/>
             <wp:cNvGraphicFramePr>
               <a:graphicFrameLocks xmlns:a="http://schemas.openxmlformats.org/drawingml/2006/main" noChangeAspect="1"/>
             </wp:cNvGraphicFramePr>
@@ -9992,7 +9961,7 @@
                   <pic:spPr>
                     <a:xfrm>
                       <a:off x="0" y="0"/>
-                      <a:ext cx="5943600" cy="1671320"/>
+                      <a:ext cx="5943600" cy="1490345"/>
                     </a:xfrm>
                     <a:prstGeom prst="rect">
                       <a:avLst/>
@@ -10010,446 +9979,34 @@
         <w:jc w:val="center"/>
       </w:pPr>
       <w:r>
-        <w:t>Figure 9- Line to line voltage (A-B) at rated speed</w:t>
-      </w:r>
-    </w:p>
-    <w:p>
-      <w:r>
-        <w:t xml:space="preserve">When phase and line-line voltages are compared, line-line voltage is more sinusoidal. Its third harmonic is canceled and its THD increases. </w:t>
-      </w:r>
-    </w:p>
-    <w:p/>
-    <w:tbl>
-      <w:tblPr>
-        <w:tblStyle w:val="TableGrid"/>
-        <w:tblW w:w="0" w:type="auto"/>
-        <w:tblLook w:val="04A0" w:firstRow="1" w:lastRow="0" w:firstColumn="1" w:lastColumn="0" w:noHBand="0" w:noVBand="1"/>
-      </w:tblPr>
-      <w:tblGrid>
-        <w:gridCol w:w="2337"/>
-        <w:gridCol w:w="2337"/>
-        <w:gridCol w:w="2338"/>
-        <w:gridCol w:w="2338"/>
-      </w:tblGrid>
-      <w:tr>
-        <w:tc>
-          <w:tcPr>
-            <w:tcW w:w="2337" w:type="dxa"/>
-          </w:tcPr>
-          <w:p/>
-        </w:tc>
-        <w:tc>
-          <w:tcPr>
-            <w:tcW w:w="2337" w:type="dxa"/>
-          </w:tcPr>
-          <w:p>
-            <w:r>
-              <w:t>Fundamental</w:t>
-            </w:r>
-          </w:p>
-        </w:tc>
-        <w:tc>
-          <w:tcPr>
-            <w:tcW w:w="2338" w:type="dxa"/>
-          </w:tcPr>
-          <w:p>
-            <w:r>
-              <w:t>3</w:t>
-            </w:r>
-            <w:r>
-              <w:rPr>
-                <w:vertAlign w:val="superscript"/>
-              </w:rPr>
-              <w:t>rd</w:t>
-            </w:r>
-            <w:r>
-              <w:t xml:space="preserve"> harmonic</w:t>
-            </w:r>
-          </w:p>
-        </w:tc>
-        <w:tc>
-          <w:tcPr>
-            <w:tcW w:w="2338" w:type="dxa"/>
-          </w:tcPr>
-          <w:p>
-            <w:r>
-              <w:t>5</w:t>
-            </w:r>
-            <w:r>
-              <w:rPr>
-                <w:vertAlign w:val="superscript"/>
-              </w:rPr>
-              <w:t>th</w:t>
-            </w:r>
-            <w:r>
-              <w:t xml:space="preserve"> harmonic</w:t>
-            </w:r>
-          </w:p>
-        </w:tc>
-      </w:tr>
-      <w:tr>
-        <w:tc>
-          <w:tcPr>
-            <w:tcW w:w="2337" w:type="dxa"/>
-          </w:tcPr>
-          <w:p>
-            <w:r>
-              <w:t xml:space="preserve">Phase </w:t>
-            </w:r>
-            <w:r>
-              <w:t>v</w:t>
-            </w:r>
-            <w:r>
-              <w:t>oltage</w:t>
-            </w:r>
-            <w:r>
-              <w:t xml:space="preserve"> (</w:t>
-            </w:r>
-            <w:proofErr w:type="spellStart"/>
-            <w:r>
-              <w:t>V</w:t>
-            </w:r>
-            <w:r>
-              <w:rPr>
-                <w:vertAlign w:val="subscript"/>
-              </w:rPr>
-              <w:t>l</w:t>
-            </w:r>
-            <w:proofErr w:type="spellEnd"/>
-            <w:r>
-              <w:rPr>
-                <w:vertAlign w:val="subscript"/>
-              </w:rPr>
-              <w:t>-l</w:t>
-            </w:r>
-            <w:r>
-              <w:t>)</w:t>
-            </w:r>
-          </w:p>
-        </w:tc>
-        <w:tc>
-          <w:tcPr>
-            <w:tcW w:w="2337" w:type="dxa"/>
-          </w:tcPr>
-          <w:p>
-            <w:r>
-              <w:t>39.15</w:t>
-            </w:r>
-          </w:p>
-        </w:tc>
-        <w:tc>
-          <w:tcPr>
-            <w:tcW w:w="2338" w:type="dxa"/>
-          </w:tcPr>
-          <w:p>
-            <w:r>
-              <w:t>5.6</w:t>
-            </w:r>
-          </w:p>
-        </w:tc>
-        <w:tc>
-          <w:tcPr>
-            <w:tcW w:w="2338" w:type="dxa"/>
-          </w:tcPr>
-          <w:p>
-            <w:r>
-              <w:t>0.517</w:t>
-            </w:r>
-          </w:p>
-        </w:tc>
-      </w:tr>
-      <w:tr>
-        <w:tc>
-          <w:tcPr>
-            <w:tcW w:w="2337" w:type="dxa"/>
-          </w:tcPr>
-          <w:p>
-            <w:r>
-              <w:t xml:space="preserve">Air gap </w:t>
-            </w:r>
-            <w:r>
-              <w:t>flux density (T)</w:t>
-            </w:r>
-          </w:p>
-        </w:tc>
-        <w:tc>
-          <w:tcPr>
-            <w:tcW w:w="2337" w:type="dxa"/>
-          </w:tcPr>
-          <w:p>
-            <w:r>
-              <w:t>1.192</w:t>
-            </w:r>
-          </w:p>
-        </w:tc>
-        <w:tc>
-          <w:tcPr>
-            <w:tcW w:w="2338" w:type="dxa"/>
-          </w:tcPr>
-          <w:p>
-            <w:r>
-              <w:t>0.2616</w:t>
-            </w:r>
-          </w:p>
-        </w:tc>
-        <w:tc>
-          <w:tcPr>
-            <w:tcW w:w="2338" w:type="dxa"/>
-          </w:tcPr>
-          <w:p>
-            <w:r>
-              <w:t>0.085</w:t>
-            </w:r>
-          </w:p>
-        </w:tc>
-      </w:tr>
-      <w:tr>
-        <w:tc>
-          <w:tcPr>
-            <w:tcW w:w="2337" w:type="dxa"/>
-          </w:tcPr>
-          <w:p>
-            <w:r>
-              <w:t>Flux per pole (</w:t>
-            </w:r>
-            <w:proofErr w:type="spellStart"/>
-            <w:r>
-              <w:t>mWb</w:t>
-            </w:r>
-            <w:proofErr w:type="spellEnd"/>
-            <w:r>
-              <w:t>)</w:t>
-            </w:r>
-          </w:p>
-        </w:tc>
-        <w:tc>
-          <w:tcPr>
-            <w:tcW w:w="2337" w:type="dxa"/>
-          </w:tcPr>
-          <w:p>
-            <w:r>
-              <w:t>16.04</w:t>
-            </w:r>
-          </w:p>
-        </w:tc>
-        <w:tc>
-          <w:tcPr>
-            <w:tcW w:w="2338" w:type="dxa"/>
-          </w:tcPr>
-          <w:p>
-            <w:r>
-              <w:t>1.17</w:t>
-            </w:r>
-          </w:p>
-        </w:tc>
-        <w:tc>
-          <w:tcPr>
-            <w:tcW w:w="2338" w:type="dxa"/>
-          </w:tcPr>
-          <w:p>
-            <w:r>
-              <w:t>0.23</w:t>
-            </w:r>
-          </w:p>
-        </w:tc>
-      </w:tr>
-    </w:tbl>
+        <w:t>Figure 7: Air gap flux density distribution in the air gap (radial component)</w:t>
+      </w:r>
+    </w:p>
+    <w:p>
+      <w:r>
+        <w:lastRenderedPageBreak/>
+        <w:t>Then, phase and line to line voltages are given in Figure</w:t>
+      </w:r>
+      <w:r>
+        <w:t xml:space="preserve"> </w:t>
+      </w:r>
+      <w:r>
+        <w:t>8 and 9.</w:t>
+      </w:r>
+    </w:p>
     <w:p>
       <w:pPr>
         <w:jc w:val="center"/>
       </w:pPr>
       <w:r>
-        <w:t>Table 4: Harmonics of phase voltage, air gap flux density and flux per pole</w:t>
-      </w:r>
-    </w:p>
-    <w:p>
-      <w:r>
-        <w:t>In order to validate that winding factors are correct, harmonics are given in Table 4.</w:t>
-      </w:r>
-    </w:p>
-    <w:p>
-      <w:pPr>
-        <w:rPr>
-          <w:rFonts w:eastAsiaTheme="minorEastAsia"/>
-        </w:rPr>
-      </w:pPr>
-      <m:oMathPara>
-        <m:oMath>
-          <m:sSub>
-            <m:sSubPr>
-              <m:ctrlPr>
-                <w:rPr>
-                  <w:rFonts w:ascii="Cambria Math" w:hAnsi="Cambria Math"/>
-                  <w:i/>
-                </w:rPr>
-              </m:ctrlPr>
-            </m:sSubPr>
-            <m:e>
-              <m:r>
-                <w:rPr>
-                  <w:rFonts w:ascii="Cambria Math" w:hAnsi="Cambria Math"/>
-                </w:rPr>
-                <m:t>V</m:t>
-              </m:r>
-            </m:e>
-            <m:sub>
-              <m:r>
-                <w:rPr>
-                  <w:rFonts w:ascii="Cambria Math" w:hAnsi="Cambria Math"/>
-                </w:rPr>
-                <m:t>rms</m:t>
-              </m:r>
-            </m:sub>
-          </m:sSub>
-          <m:r>
-            <w:rPr>
-              <w:rFonts w:ascii="Cambria Math" w:hAnsi="Cambria Math"/>
-            </w:rPr>
-            <m:t>=4.44*</m:t>
-          </m:r>
-          <m:sSub>
-            <m:sSubPr>
-              <m:ctrlPr>
-                <w:rPr>
-                  <w:rFonts w:ascii="Cambria Math" w:hAnsi="Cambria Math"/>
-                  <w:i/>
-                </w:rPr>
-              </m:ctrlPr>
-            </m:sSubPr>
-            <m:e>
-              <m:r>
-                <w:rPr>
-                  <w:rFonts w:ascii="Cambria Math" w:hAnsi="Cambria Math"/>
-                </w:rPr>
-                <m:t>N</m:t>
-              </m:r>
-            </m:e>
-            <m:sub>
-              <m:r>
-                <w:rPr>
-                  <w:rFonts w:ascii="Cambria Math" w:hAnsi="Cambria Math"/>
-                </w:rPr>
-                <m:t>phase</m:t>
-              </m:r>
-            </m:sub>
-          </m:sSub>
-          <m:r>
-            <w:rPr>
-              <w:rFonts w:ascii="Cambria Math" w:hAnsi="Cambria Math"/>
-            </w:rPr>
-            <m:t>*f*</m:t>
-          </m:r>
-          <m:sSub>
-            <m:sSubPr>
-              <m:ctrlPr>
-                <w:rPr>
-                  <w:rFonts w:ascii="Cambria Math" w:hAnsi="Cambria Math"/>
-                  <w:i/>
-                </w:rPr>
-              </m:ctrlPr>
-            </m:sSubPr>
-            <m:e>
-              <m:r>
-                <w:rPr>
-                  <w:rFonts w:ascii="Cambria Math" w:hAnsi="Cambria Math"/>
-                </w:rPr>
-                <m:t>∅</m:t>
-              </m:r>
-            </m:e>
-            <m:sub>
-              <m:r>
-                <w:rPr>
-                  <w:rFonts w:ascii="Cambria Math" w:hAnsi="Cambria Math"/>
-                </w:rPr>
-                <m:t>pp</m:t>
-              </m:r>
-            </m:sub>
-          </m:sSub>
-          <m:r>
-            <w:rPr>
-              <w:rFonts w:ascii="Cambria Math" w:hAnsi="Cambria Math"/>
-            </w:rPr>
-            <m:t>*</m:t>
-          </m:r>
-          <m:sSub>
-            <m:sSubPr>
-              <m:ctrlPr>
-                <w:rPr>
-                  <w:rFonts w:ascii="Cambria Math" w:hAnsi="Cambria Math"/>
-                  <w:i/>
-                </w:rPr>
-              </m:ctrlPr>
-            </m:sSubPr>
-            <m:e>
-              <m:r>
-                <w:rPr>
-                  <w:rFonts w:ascii="Cambria Math" w:hAnsi="Cambria Math"/>
-                </w:rPr>
-                <m:t>k</m:t>
-              </m:r>
-            </m:e>
-            <m:sub>
-              <m:r>
-                <w:rPr>
-                  <w:rFonts w:ascii="Cambria Math" w:hAnsi="Cambria Math"/>
-                </w:rPr>
-                <m:t>w</m:t>
-              </m:r>
-            </m:sub>
-          </m:sSub>
-        </m:oMath>
-      </m:oMathPara>
-    </w:p>
-    <w:p>
-      <w:pPr>
-        <w:rPr>
-          <w:rFonts w:eastAsiaTheme="minorEastAsia"/>
-        </w:rPr>
-      </w:pPr>
-      <w:r>
-        <w:rPr>
-          <w:rFonts w:eastAsiaTheme="minorEastAsia"/>
-        </w:rPr>
-        <w:t>Then by using voltage equation given above, winding factors are corrected with small errors. This proves that winding factors are calculated correctly.</w:t>
-      </w:r>
-    </w:p>
-    <w:p>
-      <w:pPr>
-        <w:rPr>
-          <w:rFonts w:eastAsiaTheme="minorEastAsia"/>
-        </w:rPr>
-      </w:pPr>
-      <w:r>
-        <w:rPr>
-          <w:rFonts w:eastAsiaTheme="minorEastAsia"/>
-        </w:rPr>
-        <w:t>For permanent magnet machines, another critical issue is cogging torque. Cogging torque occurs due to the force between slot tooth and permanent magnets. This causes torque ripple and decreases the performance of the machine. It is given below:</w:t>
-      </w:r>
-    </w:p>
-    <w:p>
-      <w:pPr>
-        <w:rPr>
-          <w:rFonts w:eastAsiaTheme="minorEastAsia"/>
-        </w:rPr>
-      </w:pPr>
-    </w:p>
-    <w:p>
-      <w:pPr>
-        <w:jc w:val="center"/>
-        <w:rPr>
-          <w:rFonts w:eastAsiaTheme="minorEastAsia"/>
-        </w:rPr>
-      </w:pPr>
-      <w:r>
         <w:rPr>
           <w:noProof/>
         </w:rPr>
-        <w:lastRenderedPageBreak/>
         <w:drawing>
-          <wp:inline distT="0" distB="0" distL="0" distR="0" wp14:anchorId="45C73FC6" wp14:editId="3C929D9E">
-            <wp:extent cx="5943600" cy="1491615"/>
-            <wp:effectExtent l="0" t="0" r="0" b="0"/>
-            <wp:docPr id="14" name="Picture 14"/>
+          <wp:inline distT="0" distB="0" distL="0" distR="0" wp14:anchorId="15983CDF" wp14:editId="515F8043">
+            <wp:extent cx="5943600" cy="1675765"/>
+            <wp:effectExtent l="0" t="0" r="0" b="635"/>
+            <wp:docPr id="9" name="Picture 9"/>
             <wp:cNvGraphicFramePr>
               <a:graphicFrameLocks xmlns:a="http://schemas.openxmlformats.org/drawingml/2006/main" noChangeAspect="1"/>
             </wp:cNvGraphicFramePr>
@@ -10469,6 +10026,536 @@
                   <pic:spPr>
                     <a:xfrm>
                       <a:off x="0" y="0"/>
+                      <a:ext cx="5943600" cy="1675765"/>
+                    </a:xfrm>
+                    <a:prstGeom prst="rect">
+                      <a:avLst/>
+                    </a:prstGeom>
+                  </pic:spPr>
+                </pic:pic>
+              </a:graphicData>
+            </a:graphic>
+          </wp:inline>
+        </w:drawing>
+      </w:r>
+    </w:p>
+    <w:p>
+      <w:pPr>
+        <w:jc w:val="center"/>
+      </w:pPr>
+      <w:r>
+        <w:t>Figure 8: Phase A voltage at rated speed</w:t>
+      </w:r>
+    </w:p>
+    <w:p>
+      <w:pPr>
+        <w:jc w:val="center"/>
+      </w:pPr>
+      <w:r>
+        <w:rPr>
+          <w:noProof/>
+        </w:rPr>
+        <w:drawing>
+          <wp:inline distT="0" distB="0" distL="0" distR="0" wp14:anchorId="749467FF" wp14:editId="4D2BD591">
+            <wp:extent cx="5943600" cy="1671320"/>
+            <wp:effectExtent l="0" t="0" r="0" b="5080"/>
+            <wp:docPr id="12" name="Picture 12"/>
+            <wp:cNvGraphicFramePr>
+              <a:graphicFrameLocks xmlns:a="http://schemas.openxmlformats.org/drawingml/2006/main" noChangeAspect="1"/>
+            </wp:cNvGraphicFramePr>
+            <a:graphic xmlns:a="http://schemas.openxmlformats.org/drawingml/2006/main">
+              <a:graphicData uri="http://schemas.openxmlformats.org/drawingml/2006/picture">
+                <pic:pic xmlns:pic="http://schemas.openxmlformats.org/drawingml/2006/picture">
+                  <pic:nvPicPr>
+                    <pic:cNvPr id="1" name=""/>
+                    <pic:cNvPicPr/>
+                  </pic:nvPicPr>
+                  <pic:blipFill>
+                    <a:blip r:embed="rId16"/>
+                    <a:stretch>
+                      <a:fillRect/>
+                    </a:stretch>
+                  </pic:blipFill>
+                  <pic:spPr>
+                    <a:xfrm>
+                      <a:off x="0" y="0"/>
+                      <a:ext cx="5943600" cy="1671320"/>
+                    </a:xfrm>
+                    <a:prstGeom prst="rect">
+                      <a:avLst/>
+                    </a:prstGeom>
+                  </pic:spPr>
+                </pic:pic>
+              </a:graphicData>
+            </a:graphic>
+          </wp:inline>
+        </w:drawing>
+      </w:r>
+    </w:p>
+    <w:p>
+      <w:pPr>
+        <w:jc w:val="center"/>
+      </w:pPr>
+      <w:r>
+        <w:t>Figure 9- Line to line voltage (A-B) at rated speed</w:t>
+      </w:r>
+    </w:p>
+    <w:p>
+      <w:r>
+        <w:t xml:space="preserve">When phase and line-line voltages are compared, line-line voltage is more sinusoidal. Its third harmonic is canceled and its THD increases. </w:t>
+      </w:r>
+    </w:p>
+    <w:p/>
+    <w:tbl>
+      <w:tblPr>
+        <w:tblStyle w:val="TableGrid"/>
+        <w:tblW w:w="0" w:type="auto"/>
+        <w:tblLook w:val="04A0" w:firstRow="1" w:lastRow="0" w:firstColumn="1" w:lastColumn="0" w:noHBand="0" w:noVBand="1"/>
+      </w:tblPr>
+      <w:tblGrid>
+        <w:gridCol w:w="2337"/>
+        <w:gridCol w:w="2337"/>
+        <w:gridCol w:w="2338"/>
+        <w:gridCol w:w="2338"/>
+      </w:tblGrid>
+      <w:tr>
+        <w:tc>
+          <w:tcPr>
+            <w:tcW w:w="2337" w:type="dxa"/>
+          </w:tcPr>
+          <w:p/>
+        </w:tc>
+        <w:tc>
+          <w:tcPr>
+            <w:tcW w:w="2337" w:type="dxa"/>
+          </w:tcPr>
+          <w:p>
+            <w:r>
+              <w:t>Fundamental</w:t>
+            </w:r>
+          </w:p>
+        </w:tc>
+        <w:tc>
+          <w:tcPr>
+            <w:tcW w:w="2338" w:type="dxa"/>
+          </w:tcPr>
+          <w:p>
+            <w:r>
+              <w:t>3</w:t>
+            </w:r>
+            <w:r>
+              <w:rPr>
+                <w:vertAlign w:val="superscript"/>
+              </w:rPr>
+              <w:t>rd</w:t>
+            </w:r>
+            <w:r>
+              <w:t xml:space="preserve"> harmonic</w:t>
+            </w:r>
+          </w:p>
+        </w:tc>
+        <w:tc>
+          <w:tcPr>
+            <w:tcW w:w="2338" w:type="dxa"/>
+          </w:tcPr>
+          <w:p>
+            <w:r>
+              <w:t>5</w:t>
+            </w:r>
+            <w:r>
+              <w:rPr>
+                <w:vertAlign w:val="superscript"/>
+              </w:rPr>
+              <w:t>th</w:t>
+            </w:r>
+            <w:r>
+              <w:t xml:space="preserve"> harmonic</w:t>
+            </w:r>
+          </w:p>
+        </w:tc>
+      </w:tr>
+      <w:tr>
+        <w:tc>
+          <w:tcPr>
+            <w:tcW w:w="2337" w:type="dxa"/>
+          </w:tcPr>
+          <w:p>
+            <w:r>
+              <w:t xml:space="preserve">Phase </w:t>
+            </w:r>
+            <w:r>
+              <w:t>v</w:t>
+            </w:r>
+            <w:r>
+              <w:t>oltage</w:t>
+            </w:r>
+            <w:r>
+              <w:t xml:space="preserve"> (</w:t>
+            </w:r>
+            <w:proofErr w:type="spellStart"/>
+            <w:r>
+              <w:t>V</w:t>
+            </w:r>
+            <w:r>
+              <w:rPr>
+                <w:vertAlign w:val="subscript"/>
+              </w:rPr>
+              <w:t>l</w:t>
+            </w:r>
+            <w:proofErr w:type="spellEnd"/>
+            <w:r>
+              <w:rPr>
+                <w:vertAlign w:val="subscript"/>
+              </w:rPr>
+              <w:t>-l</w:t>
+            </w:r>
+            <w:r>
+              <w:t>)</w:t>
+            </w:r>
+          </w:p>
+        </w:tc>
+        <w:tc>
+          <w:tcPr>
+            <w:tcW w:w="2337" w:type="dxa"/>
+          </w:tcPr>
+          <w:p>
+            <w:r>
+              <w:t>39.15</w:t>
+            </w:r>
+          </w:p>
+        </w:tc>
+        <w:tc>
+          <w:tcPr>
+            <w:tcW w:w="2338" w:type="dxa"/>
+          </w:tcPr>
+          <w:p>
+            <w:r>
+              <w:t>5.6</w:t>
+            </w:r>
+          </w:p>
+        </w:tc>
+        <w:tc>
+          <w:tcPr>
+            <w:tcW w:w="2338" w:type="dxa"/>
+          </w:tcPr>
+          <w:p>
+            <w:r>
+              <w:t>0.517</w:t>
+            </w:r>
+          </w:p>
+        </w:tc>
+      </w:tr>
+      <w:tr>
+        <w:tc>
+          <w:tcPr>
+            <w:tcW w:w="2337" w:type="dxa"/>
+          </w:tcPr>
+          <w:p>
+            <w:r>
+              <w:t xml:space="preserve">Air gap </w:t>
+            </w:r>
+            <w:r>
+              <w:t>flux density (T)</w:t>
+            </w:r>
+          </w:p>
+        </w:tc>
+        <w:tc>
+          <w:tcPr>
+            <w:tcW w:w="2337" w:type="dxa"/>
+          </w:tcPr>
+          <w:p>
+            <w:r>
+              <w:t>1.192</w:t>
+            </w:r>
+          </w:p>
+        </w:tc>
+        <w:tc>
+          <w:tcPr>
+            <w:tcW w:w="2338" w:type="dxa"/>
+          </w:tcPr>
+          <w:p>
+            <w:r>
+              <w:t>0.2616</w:t>
+            </w:r>
+          </w:p>
+        </w:tc>
+        <w:tc>
+          <w:tcPr>
+            <w:tcW w:w="2338" w:type="dxa"/>
+          </w:tcPr>
+          <w:p>
+            <w:r>
+              <w:t>0.085</w:t>
+            </w:r>
+          </w:p>
+        </w:tc>
+      </w:tr>
+      <w:tr>
+        <w:tc>
+          <w:tcPr>
+            <w:tcW w:w="2337" w:type="dxa"/>
+          </w:tcPr>
+          <w:p>
+            <w:r>
+              <w:t>Flux per pole (</w:t>
+            </w:r>
+            <w:proofErr w:type="spellStart"/>
+            <w:r>
+              <w:t>mWb</w:t>
+            </w:r>
+            <w:proofErr w:type="spellEnd"/>
+            <w:r>
+              <w:t>)</w:t>
+            </w:r>
+          </w:p>
+        </w:tc>
+        <w:tc>
+          <w:tcPr>
+            <w:tcW w:w="2337" w:type="dxa"/>
+          </w:tcPr>
+          <w:p>
+            <w:r>
+              <w:t>16.04</w:t>
+            </w:r>
+          </w:p>
+        </w:tc>
+        <w:tc>
+          <w:tcPr>
+            <w:tcW w:w="2338" w:type="dxa"/>
+          </w:tcPr>
+          <w:p>
+            <w:r>
+              <w:t>1.17</w:t>
+            </w:r>
+          </w:p>
+        </w:tc>
+        <w:tc>
+          <w:tcPr>
+            <w:tcW w:w="2338" w:type="dxa"/>
+          </w:tcPr>
+          <w:p>
+            <w:r>
+              <w:t>0.23</w:t>
+            </w:r>
+          </w:p>
+        </w:tc>
+      </w:tr>
+    </w:tbl>
+    <w:p>
+      <w:pPr>
+        <w:jc w:val="center"/>
+      </w:pPr>
+      <w:r>
+        <w:t>Table 4: Harmonics of phase voltage, air gap flux density and flux per pole</w:t>
+      </w:r>
+    </w:p>
+    <w:p>
+      <w:r>
+        <w:t>In order to validate that winding factors are correct, harmonics are given in Table 4.</w:t>
+      </w:r>
+    </w:p>
+    <w:p>
+      <w:pPr>
+        <w:rPr>
+          <w:rFonts w:eastAsiaTheme="minorEastAsia"/>
+        </w:rPr>
+      </w:pPr>
+      <m:oMathPara>
+        <m:oMath>
+          <m:sSub>
+            <m:sSubPr>
+              <m:ctrlPr>
+                <w:rPr>
+                  <w:rFonts w:ascii="Cambria Math" w:hAnsi="Cambria Math"/>
+                  <w:i/>
+                </w:rPr>
+              </m:ctrlPr>
+            </m:sSubPr>
+            <m:e>
+              <m:r>
+                <w:rPr>
+                  <w:rFonts w:ascii="Cambria Math" w:hAnsi="Cambria Math"/>
+                </w:rPr>
+                <m:t>V</m:t>
+              </m:r>
+            </m:e>
+            <m:sub>
+              <m:r>
+                <w:rPr>
+                  <w:rFonts w:ascii="Cambria Math" w:hAnsi="Cambria Math"/>
+                </w:rPr>
+                <m:t>rms</m:t>
+              </m:r>
+            </m:sub>
+          </m:sSub>
+          <m:r>
+            <w:rPr>
+              <w:rFonts w:ascii="Cambria Math" w:hAnsi="Cambria Math"/>
+            </w:rPr>
+            <m:t>=4.44*</m:t>
+          </m:r>
+          <m:sSub>
+            <m:sSubPr>
+              <m:ctrlPr>
+                <w:rPr>
+                  <w:rFonts w:ascii="Cambria Math" w:hAnsi="Cambria Math"/>
+                  <w:i/>
+                </w:rPr>
+              </m:ctrlPr>
+            </m:sSubPr>
+            <m:e>
+              <m:r>
+                <w:rPr>
+                  <w:rFonts w:ascii="Cambria Math" w:hAnsi="Cambria Math"/>
+                </w:rPr>
+                <m:t>N</m:t>
+              </m:r>
+            </m:e>
+            <m:sub>
+              <m:r>
+                <w:rPr>
+                  <w:rFonts w:ascii="Cambria Math" w:hAnsi="Cambria Math"/>
+                </w:rPr>
+                <m:t>phase</m:t>
+              </m:r>
+            </m:sub>
+          </m:sSub>
+          <m:r>
+            <w:rPr>
+              <w:rFonts w:ascii="Cambria Math" w:hAnsi="Cambria Math"/>
+            </w:rPr>
+            <m:t>*f*</m:t>
+          </m:r>
+          <m:sSub>
+            <m:sSubPr>
+              <m:ctrlPr>
+                <w:rPr>
+                  <w:rFonts w:ascii="Cambria Math" w:hAnsi="Cambria Math"/>
+                  <w:i/>
+                </w:rPr>
+              </m:ctrlPr>
+            </m:sSubPr>
+            <m:e>
+              <m:r>
+                <w:rPr>
+                  <w:rFonts w:ascii="Cambria Math" w:hAnsi="Cambria Math"/>
+                </w:rPr>
+                <m:t>∅</m:t>
+              </m:r>
+            </m:e>
+            <m:sub>
+              <m:r>
+                <w:rPr>
+                  <w:rFonts w:ascii="Cambria Math" w:hAnsi="Cambria Math"/>
+                </w:rPr>
+                <m:t>pp</m:t>
+              </m:r>
+            </m:sub>
+          </m:sSub>
+          <m:r>
+            <w:rPr>
+              <w:rFonts w:ascii="Cambria Math" w:hAnsi="Cambria Math"/>
+            </w:rPr>
+            <m:t>*</m:t>
+          </m:r>
+          <m:sSub>
+            <m:sSubPr>
+              <m:ctrlPr>
+                <w:rPr>
+                  <w:rFonts w:ascii="Cambria Math" w:hAnsi="Cambria Math"/>
+                  <w:i/>
+                </w:rPr>
+              </m:ctrlPr>
+            </m:sSubPr>
+            <m:e>
+              <m:r>
+                <w:rPr>
+                  <w:rFonts w:ascii="Cambria Math" w:hAnsi="Cambria Math"/>
+                </w:rPr>
+                <m:t>k</m:t>
+              </m:r>
+            </m:e>
+            <m:sub>
+              <m:r>
+                <w:rPr>
+                  <w:rFonts w:ascii="Cambria Math" w:hAnsi="Cambria Math"/>
+                </w:rPr>
+                <m:t>w</m:t>
+              </m:r>
+            </m:sub>
+          </m:sSub>
+        </m:oMath>
+      </m:oMathPara>
+    </w:p>
+    <w:p>
+      <w:pPr>
+        <w:rPr>
+          <w:rFonts w:eastAsiaTheme="minorEastAsia"/>
+        </w:rPr>
+      </w:pPr>
+      <w:r>
+        <w:rPr>
+          <w:rFonts w:eastAsiaTheme="minorEastAsia"/>
+        </w:rPr>
+        <w:t>Then by using voltage equation given above, winding factors are corrected with small errors. This proves that winding factors are calculated correctly.</w:t>
+      </w:r>
+    </w:p>
+    <w:p>
+      <w:pPr>
+        <w:rPr>
+          <w:rFonts w:eastAsiaTheme="minorEastAsia"/>
+        </w:rPr>
+      </w:pPr>
+      <w:r>
+        <w:rPr>
+          <w:rFonts w:eastAsiaTheme="minorEastAsia"/>
+        </w:rPr>
+        <w:t>For permanent magnet machines, another critical issue is cogging torque. Cogging torque occurs due to the force between slot tooth and permanent magnets. This causes torque ripple and decreases the performance of the machine. It is given below:</w:t>
+      </w:r>
+    </w:p>
+    <w:p>
+      <w:pPr>
+        <w:rPr>
+          <w:rFonts w:eastAsiaTheme="minorEastAsia"/>
+        </w:rPr>
+      </w:pPr>
+    </w:p>
+    <w:p>
+      <w:pPr>
+        <w:jc w:val="center"/>
+        <w:rPr>
+          <w:rFonts w:eastAsiaTheme="minorEastAsia"/>
+        </w:rPr>
+      </w:pPr>
+      <w:r>
+        <w:rPr>
+          <w:noProof/>
+        </w:rPr>
+        <w:lastRenderedPageBreak/>
+        <w:drawing>
+          <wp:inline distT="0" distB="0" distL="0" distR="0" wp14:anchorId="45C73FC6" wp14:editId="3C929D9E">
+            <wp:extent cx="5943600" cy="1491615"/>
+            <wp:effectExtent l="0" t="0" r="0" b="0"/>
+            <wp:docPr id="14" name="Picture 14"/>
+            <wp:cNvGraphicFramePr>
+              <a:graphicFrameLocks xmlns:a="http://schemas.openxmlformats.org/drawingml/2006/main" noChangeAspect="1"/>
+            </wp:cNvGraphicFramePr>
+            <a:graphic xmlns:a="http://schemas.openxmlformats.org/drawingml/2006/main">
+              <a:graphicData uri="http://schemas.openxmlformats.org/drawingml/2006/picture">
+                <pic:pic xmlns:pic="http://schemas.openxmlformats.org/drawingml/2006/picture">
+                  <pic:nvPicPr>
+                    <pic:cNvPr id="1" name=""/>
+                    <pic:cNvPicPr/>
+                  </pic:nvPicPr>
+                  <pic:blipFill>
+                    <a:blip r:embed="rId17"/>
+                    <a:stretch>
+                      <a:fillRect/>
+                    </a:stretch>
+                  </pic:blipFill>
+                  <pic:spPr>
+                    <a:xfrm>
+                      <a:off x="0" y="0"/>
                       <a:ext cx="5943600" cy="1491615"/>
                     </a:xfrm>
                     <a:prstGeom prst="rect">
@@ -10506,7 +10593,19 @@
         <w:rPr>
           <w:rFonts w:eastAsiaTheme="minorEastAsia"/>
         </w:rPr>
-        <w:t xml:space="preserve">In Figure 10, one period is shown. Frequency of the cogging torque of the machine is proportional to machine frequency and pole number. In one period of the machine, 22 periods of the cogging torque </w:t>
+        <w:t xml:space="preserve">In Figure 10, one period is shown. Frequency of the cogging torque of the machine is proportional to machine frequency and pole number. In one period of the machine, </w:t>
+      </w:r>
+      <w:r>
+        <w:rPr>
+          <w:rFonts w:eastAsiaTheme="minorEastAsia"/>
+        </w:rPr>
+        <w:t>11</w:t>
+      </w:r>
+      <w:r>
+        <w:rPr>
+          <w:rFonts w:eastAsiaTheme="minorEastAsia"/>
+        </w:rPr>
+        <w:t xml:space="preserve"> periods of the cogging torque </w:t>
       </w:r>
       <w:proofErr w:type="gramStart"/>
       <w:r>
@@ -10522,10 +10621,9 @@
         </w:rPr>
         <w:t xml:space="preserve"> observed.</w:t>
       </w:r>
-      <w:bookmarkStart w:id="0" w:name="_GoBack"/>
-      <w:bookmarkEnd w:id="0"/>
     </w:p>
     <w:sectPr>
+      <w:headerReference w:type="default" r:id="rId18"/>
       <w:pgSz w:w="12240" w:h="15840"/>
       <w:pgMar w:top="1440" w:right="1440" w:bottom="1440" w:left="1440" w:header="720" w:footer="720" w:gutter="0"/>
       <w:cols w:space="720"/>
@@ -10533,6 +10631,89 @@
     </w:sectPr>
   </w:body>
 </w:document>
+</file>
+
+<file path=word/endnotes.xml><?xml version="1.0" encoding="utf-8"?>
+<w:endnotes xmlns:wpc="http://schemas.microsoft.com/office/word/2010/wordprocessingCanvas" xmlns:cx="http://schemas.microsoft.com/office/drawing/2014/chartex" xmlns:mc="http://schemas.openxmlformats.org/markup-compatibility/2006" xmlns:o="urn:schemas-microsoft-com:office:office" xmlns:r="http://schemas.openxmlformats.org/officeDocument/2006/relationships" xmlns:m="http://schemas.openxmlformats.org/officeDocument/2006/math" xmlns:v="urn:schemas-microsoft-com:vml" xmlns:wp14="http://schemas.microsoft.com/office/word/2010/wordprocessingDrawing" xmlns:wp="http://schemas.openxmlformats.org/drawingml/2006/wordprocessingDrawing" xmlns:w10="urn:schemas-microsoft-com:office:word" xmlns:w="http://schemas.openxmlformats.org/wordprocessingml/2006/main" xmlns:w14="http://schemas.microsoft.com/office/word/2010/wordml" xmlns:w15="http://schemas.microsoft.com/office/word/2012/wordml" xmlns:w16se="http://schemas.microsoft.com/office/word/2015/wordml/symex" xmlns:wpg="http://schemas.microsoft.com/office/word/2010/wordprocessingGroup" xmlns:wpi="http://schemas.microsoft.com/office/word/2010/wordprocessingInk" xmlns:wne="http://schemas.microsoft.com/office/word/2006/wordml" xmlns:wps="http://schemas.microsoft.com/office/word/2010/wordprocessingShape" mc:Ignorable="w14 w15 w16se wp14">
+  <w:endnote w:type="separator" w:id="-1">
+    <w:p>
+      <w:pPr>
+        <w:spacing w:after="0" w:line="240" w:lineRule="auto"/>
+      </w:pPr>
+      <w:r>
+        <w:separator/>
+      </w:r>
+    </w:p>
+  </w:endnote>
+  <w:endnote w:type="continuationSeparator" w:id="0">
+    <w:p>
+      <w:pPr>
+        <w:spacing w:after="0" w:line="240" w:lineRule="auto"/>
+      </w:pPr>
+      <w:r>
+        <w:continuationSeparator/>
+      </w:r>
+    </w:p>
+  </w:endnote>
+</w:endnotes>
+</file>
+
+<file path=word/footnotes.xml><?xml version="1.0" encoding="utf-8"?>
+<w:footnotes xmlns:wpc="http://schemas.microsoft.com/office/word/2010/wordprocessingCanvas" xmlns:cx="http://schemas.microsoft.com/office/drawing/2014/chartex" xmlns:mc="http://schemas.openxmlformats.org/markup-compatibility/2006" xmlns:o="urn:schemas-microsoft-com:office:office" xmlns:r="http://schemas.openxmlformats.org/officeDocument/2006/relationships" xmlns:m="http://schemas.openxmlformats.org/officeDocument/2006/math" xmlns:v="urn:schemas-microsoft-com:vml" xmlns:wp14="http://schemas.microsoft.com/office/word/2010/wordprocessingDrawing" xmlns:wp="http://schemas.openxmlformats.org/drawingml/2006/wordprocessingDrawing" xmlns:w10="urn:schemas-microsoft-com:office:word" xmlns:w="http://schemas.openxmlformats.org/wordprocessingml/2006/main" xmlns:w14="http://schemas.microsoft.com/office/word/2010/wordml" xmlns:w15="http://schemas.microsoft.com/office/word/2012/wordml" xmlns:w16se="http://schemas.microsoft.com/office/word/2015/wordml/symex" xmlns:wpg="http://schemas.microsoft.com/office/word/2010/wordprocessingGroup" xmlns:wpi="http://schemas.microsoft.com/office/word/2010/wordprocessingInk" xmlns:wne="http://schemas.microsoft.com/office/word/2006/wordml" xmlns:wps="http://schemas.microsoft.com/office/word/2010/wordprocessingShape" mc:Ignorable="w14 w15 w16se wp14">
+  <w:footnote w:type="separator" w:id="-1">
+    <w:p>
+      <w:pPr>
+        <w:spacing w:after="0" w:line="240" w:lineRule="auto"/>
+      </w:pPr>
+      <w:r>
+        <w:separator/>
+      </w:r>
+    </w:p>
+  </w:footnote>
+  <w:footnote w:type="continuationSeparator" w:id="0">
+    <w:p>
+      <w:pPr>
+        <w:spacing w:after="0" w:line="240" w:lineRule="auto"/>
+      </w:pPr>
+      <w:r>
+        <w:continuationSeparator/>
+      </w:r>
+    </w:p>
+  </w:footnote>
+</w:footnotes>
+</file>
+
+<file path=word/header1.xml><?xml version="1.0" encoding="utf-8"?>
+<w:hdr xmlns:wpc="http://schemas.microsoft.com/office/word/2010/wordprocessingCanvas" xmlns:cx="http://schemas.microsoft.com/office/drawing/2014/chartex" xmlns:mc="http://schemas.openxmlformats.org/markup-compatibility/2006" xmlns:o="urn:schemas-microsoft-com:office:office" xmlns:r="http://schemas.openxmlformats.org/officeDocument/2006/relationships" xmlns:m="http://schemas.openxmlformats.org/officeDocument/2006/math" xmlns:v="urn:schemas-microsoft-com:vml" xmlns:wp14="http://schemas.microsoft.com/office/word/2010/wordprocessingDrawing" xmlns:wp="http://schemas.openxmlformats.org/drawingml/2006/wordprocessingDrawing" xmlns:w10="urn:schemas-microsoft-com:office:word" xmlns:w="http://schemas.openxmlformats.org/wordprocessingml/2006/main" xmlns:w14="http://schemas.microsoft.com/office/word/2010/wordml" xmlns:w15="http://schemas.microsoft.com/office/word/2012/wordml" xmlns:w16se="http://schemas.microsoft.com/office/word/2015/wordml/symex" xmlns:wpg="http://schemas.microsoft.com/office/word/2010/wordprocessingGroup" xmlns:wpi="http://schemas.microsoft.com/office/word/2010/wordprocessingInk" xmlns:wne="http://schemas.microsoft.com/office/word/2006/wordml" xmlns:wps="http://schemas.microsoft.com/office/word/2010/wordprocessingShape" mc:Ignorable="w14 w15 w16se wp14">
+  <w:p>
+    <w:pPr>
+      <w:pStyle w:val="Header"/>
+    </w:pPr>
+    <w:r>
+      <w:t xml:space="preserve">Yusuf </w:t>
+    </w:r>
+    <w:proofErr w:type="spellStart"/>
+    <w:r>
+      <w:t>Basri</w:t>
+    </w:r>
+    <w:proofErr w:type="spellEnd"/>
+    <w:r>
+      <w:t xml:space="preserve"> Yılmaz</w:t>
+    </w:r>
+    <w:r>
+      <w:ptab w:relativeTo="margin" w:alignment="center" w:leader="none"/>
+    </w:r>
+    <w:r>
+      <w:t>2031698</w:t>
+    </w:r>
+    <w:r>
+      <w:ptab w:relativeTo="margin" w:alignment="right" w:leader="none"/>
+    </w:r>
+    <w:r>
+      <w:t>EE568</w:t>
+    </w:r>
+  </w:p>
+</w:hdr>
 </file>
 
 <file path=word/numbering.xml><?xml version="1.0" encoding="utf-8"?>
@@ -11220,6 +11401,50 @@
       <w:color w:val="808080"/>
     </w:rPr>
   </w:style>
+  <w:style w:type="paragraph" w:styleId="Header">
+    <w:name w:val="header"/>
+    <w:basedOn w:val="Normal"/>
+    <w:link w:val="HeaderChar"/>
+    <w:uiPriority w:val="99"/>
+    <w:unhideWhenUsed/>
+    <w:rsid w:val="00776CB7"/>
+    <w:pPr>
+      <w:tabs>
+        <w:tab w:val="center" w:pos="4680"/>
+        <w:tab w:val="right" w:pos="9360"/>
+      </w:tabs>
+      <w:spacing w:after="0" w:line="240" w:lineRule="auto"/>
+    </w:pPr>
+  </w:style>
+  <w:style w:type="character" w:customStyle="1" w:styleId="HeaderChar">
+    <w:name w:val="Header Char"/>
+    <w:basedOn w:val="DefaultParagraphFont"/>
+    <w:link w:val="Header"/>
+    <w:uiPriority w:val="99"/>
+    <w:rsid w:val="00776CB7"/>
+  </w:style>
+  <w:style w:type="paragraph" w:styleId="Footer">
+    <w:name w:val="footer"/>
+    <w:basedOn w:val="Normal"/>
+    <w:link w:val="FooterChar"/>
+    <w:uiPriority w:val="99"/>
+    <w:unhideWhenUsed/>
+    <w:rsid w:val="00776CB7"/>
+    <w:pPr>
+      <w:tabs>
+        <w:tab w:val="center" w:pos="4680"/>
+        <w:tab w:val="right" w:pos="9360"/>
+      </w:tabs>
+      <w:spacing w:after="0" w:line="240" w:lineRule="auto"/>
+    </w:pPr>
+  </w:style>
+  <w:style w:type="character" w:customStyle="1" w:styleId="FooterChar">
+    <w:name w:val="Footer Char"/>
+    <w:basedOn w:val="DefaultParagraphFont"/>
+    <w:link w:val="Footer"/>
+    <w:uiPriority w:val="99"/>
+    <w:rsid w:val="00776CB7"/>
+  </w:style>
 </w:styles>
 </file>
 

</xml_diff>